<commit_message>
fix the date formatting
</commit_message>
<xml_diff>
--- a/Branches/2.0/src/Word/Blocks/Report_Initiation of Coverage.docx
+++ b/Branches/2.0/src/Word/Blocks/Report_Initiation of Coverage.docx
@@ -2348,6 +2348,7 @@
                 <w:b/>
                 <w:bCs/>
                 <w:sz w:val="24"/>
+                <w:szCs w:val="24"/>
               </w:rPr>
             </w:pPr>
             <w:fldSimple w:instr=" DOCPROPERTY  iR_Report_Date  \* MERGEFORMAT ">
@@ -2357,7 +2358,16 @@
                   <w:bCs/>
                   <w:sz w:val="24"/>
                 </w:rPr>
-                <w:t xml:space="preserve"> #Report-Date#</w:t>
+                <w:t xml:space="preserve"> </w:t>
+              </w:r>
+              <w:r>
+                <w:rPr>
+                  <w:b/>
+                  <w:bCs/>
+                  <w:sz w:val="24"/>
+                  <w:szCs w:val="24"/>
+                </w:rPr>
+                <w:t>#Report Date Here#</w:t>
               </w:r>
             </w:fldSimple>
           </w:p>
@@ -20384,9 +20394,9 @@
           <c:layoutTarget val="inner"/>
           <c:xMode val="edge"/>
           <c:yMode val="edge"/>
-          <c:x val="7.9780046505593824E-2"/>
-          <c:y val="2.2352598082102479E-2"/>
-          <c:w val="0.92490118577073621"/>
+          <c:x val="7.9780046505593838E-2"/>
+          <c:y val="2.2352598082102482E-2"/>
+          <c:w val="0.9249011857707361"/>
           <c:h val="0.65427634045744287"/>
         </c:manualLayout>
       </c:layout>
@@ -21687,10 +21697,10 @@
                   <c:v>1.9500000000000095</c:v>
                 </c:pt>
                 <c:pt idx="138">
-                  <c:v>1.73</c:v>
+                  <c:v>1.7300000000000002</c:v>
                 </c:pt>
                 <c:pt idx="139">
-                  <c:v>1.9200000000000021</c:v>
+                  <c:v>1.9200000000000019</c:v>
                 </c:pt>
                 <c:pt idx="140">
                   <c:v>2</c:v>
@@ -23345,28 +23355,28 @@
                   <c:v>1.86</c:v>
                 </c:pt>
                 <c:pt idx="116">
-                  <c:v>1.79</c:v>
+                  <c:v>1.7900000000000003</c:v>
                 </c:pt>
                 <c:pt idx="117">
                   <c:v>1.6600000000000001</c:v>
                 </c:pt>
                 <c:pt idx="118">
-                  <c:v>1.6900000000000095</c:v>
+                  <c:v>1.6900000000000097</c:v>
                 </c:pt>
                 <c:pt idx="119">
-                  <c:v>1.78</c:v>
+                  <c:v>1.7800000000000002</c:v>
                 </c:pt>
                 <c:pt idx="120">
-                  <c:v>1.79</c:v>
+                  <c:v>1.7900000000000003</c:v>
                 </c:pt>
                 <c:pt idx="121">
-                  <c:v>1.74</c:v>
+                  <c:v>1.7400000000000002</c:v>
                 </c:pt>
                 <c:pt idx="122">
                   <c:v>1.84</c:v>
                 </c:pt>
                 <c:pt idx="123">
-                  <c:v>1.9000000000000001</c:v>
+                  <c:v>1.9</c:v>
                 </c:pt>
                 <c:pt idx="124">
                   <c:v>1.9500000000000095</c:v>
@@ -23396,7 +23406,7 @@
                   <c:v>1.82</c:v>
                 </c:pt>
                 <c:pt idx="133">
-                  <c:v>1.74</c:v>
+                  <c:v>1.7400000000000002</c:v>
                 </c:pt>
                 <c:pt idx="134">
                   <c:v>1.6</c:v>
@@ -23453,10 +23463,10 @@
                   <c:v>1.6700000000000021</c:v>
                 </c:pt>
                 <c:pt idx="152">
-                  <c:v>1.6900000000000095</c:v>
+                  <c:v>1.6900000000000097</c:v>
                 </c:pt>
                 <c:pt idx="153">
-                  <c:v>1.6900000000000095</c:v>
+                  <c:v>1.6900000000000097</c:v>
                 </c:pt>
                 <c:pt idx="154">
                   <c:v>1.6400000000000001</c:v>
@@ -23477,34 +23487,34 @@
                   <c:v>1.6600000000000001</c:v>
                 </c:pt>
                 <c:pt idx="160">
-                  <c:v>1.71</c:v>
+                  <c:v>1.7100000000000002</c:v>
                 </c:pt>
                 <c:pt idx="161">
-                  <c:v>1.75</c:v>
+                  <c:v>1.7500000000000002</c:v>
                 </c:pt>
                 <c:pt idx="162">
-                  <c:v>1.78</c:v>
+                  <c:v>1.7800000000000002</c:v>
                 </c:pt>
                 <c:pt idx="163">
-                  <c:v>1.79</c:v>
+                  <c:v>1.7900000000000003</c:v>
                 </c:pt>
                 <c:pt idx="164">
-                  <c:v>1.79</c:v>
+                  <c:v>1.7900000000000003</c:v>
                 </c:pt>
                 <c:pt idx="165">
-                  <c:v>1.76</c:v>
+                  <c:v>1.7600000000000002</c:v>
                 </c:pt>
                 <c:pt idx="166">
-                  <c:v>1.76</c:v>
+                  <c:v>1.7600000000000002</c:v>
                 </c:pt>
                 <c:pt idx="167">
-                  <c:v>1.74</c:v>
+                  <c:v>1.7400000000000002</c:v>
                 </c:pt>
                 <c:pt idx="168">
-                  <c:v>1.71</c:v>
+                  <c:v>1.7100000000000002</c:v>
                 </c:pt>
                 <c:pt idx="169">
-                  <c:v>1.7</c:v>
+                  <c:v>1.7000000000000002</c:v>
                 </c:pt>
                 <c:pt idx="170">
                   <c:v>1.6500000000000001</c:v>
@@ -23672,19 +23682,19 @@
                   <c:v>1.6300000000000001</c:v>
                 </c:pt>
                 <c:pt idx="225">
-                  <c:v>1.72</c:v>
+                  <c:v>1.7200000000000002</c:v>
                 </c:pt>
                 <c:pt idx="226">
-                  <c:v>1.76</c:v>
+                  <c:v>1.7600000000000002</c:v>
                 </c:pt>
                 <c:pt idx="227">
                   <c:v>1.8</c:v>
                 </c:pt>
                 <c:pt idx="228">
-                  <c:v>1.78</c:v>
+                  <c:v>1.7800000000000002</c:v>
                 </c:pt>
                 <c:pt idx="229">
-                  <c:v>1.79</c:v>
+                  <c:v>1.7900000000000003</c:v>
                 </c:pt>
                 <c:pt idx="230">
                   <c:v>1.86</c:v>
@@ -23696,7 +23706,7 @@
                   <c:v>1.8</c:v>
                 </c:pt>
                 <c:pt idx="233">
-                  <c:v>1.78</c:v>
+                  <c:v>1.7800000000000002</c:v>
                 </c:pt>
                 <c:pt idx="234">
                   <c:v>1.84</c:v>
@@ -23723,7 +23733,7 @@
                   <c:v>1.86</c:v>
                 </c:pt>
                 <c:pt idx="242">
-                  <c:v>1.9000000000000001</c:v>
+                  <c:v>1.9</c:v>
                 </c:pt>
                 <c:pt idx="243">
                   <c:v>1.8900000000000001</c:v>
@@ -23732,7 +23742,7 @@
                   <c:v>1.8800000000000001</c:v>
                 </c:pt>
                 <c:pt idx="245">
-                  <c:v>1.9100000000000001</c:v>
+                  <c:v>1.91</c:v>
                 </c:pt>
                 <c:pt idx="246">
                   <c:v>1.9300000000000095</c:v>
@@ -23841,11 +23851,11 @@
           </c:val>
         </c:ser>
         <c:marker val="1"/>
-        <c:axId val="76120064"/>
-        <c:axId val="76121984"/>
+        <c:axId val="83402752"/>
+        <c:axId val="83404288"/>
       </c:lineChart>
       <c:dateAx>
-        <c:axId val="76120064"/>
+        <c:axId val="83402752"/>
         <c:scaling>
           <c:orientation val="minMax"/>
         </c:scaling>
@@ -23870,7 +23880,7 @@
             <a:endParaRPr lang="en-US"/>
           </a:p>
         </c:txPr>
-        <c:crossAx val="76121984"/>
+        <c:crossAx val="83404288"/>
         <c:crossesAt val="0.30000000000000032"/>
         <c:auto val="1"/>
         <c:lblOffset val="100"/>
@@ -23881,7 +23891,7 @@
         <c:minorTimeUnit val="days"/>
       </c:dateAx>
       <c:valAx>
-        <c:axId val="76121984"/>
+        <c:axId val="83404288"/>
         <c:scaling>
           <c:orientation val="minMax"/>
           <c:max val="7"/>
@@ -23917,7 +23927,7 @@
             <a:endParaRPr lang="en-US"/>
           </a:p>
         </c:txPr>
-        <c:crossAx val="76120064"/>
+        <c:crossAx val="83402752"/>
         <c:crosses val="autoZero"/>
         <c:crossBetween val="between"/>
         <c:majorUnit val="1"/>
@@ -23936,9 +23946,9 @@
         <c:manualLayout>
           <c:xMode val="edge"/>
           <c:yMode val="edge"/>
-          <c:x val="0.17352688455842663"/>
-          <c:y val="0.84224128233971474"/>
-          <c:w val="0.6678438100265508"/>
+          <c:x val="0.17352688455842669"/>
+          <c:y val="0.84224128233971485"/>
+          <c:w val="0.66784381002655102"/>
           <c:h val="0.14602459816489891"/>
         </c:manualLayout>
       </c:layout>
@@ -24492,7 +24502,7 @@
 </file>
 
 <file path=customXml/itemProps1.xml><?xml version="1.0" encoding="utf-8"?>
-<ds:datastoreItem xmlns:ds="http://schemas.openxmlformats.org/officeDocument/2006/customXml" ds:itemID="{4B5826F0-C6E4-4D6E-B444-EFF194404AA7}">
+<ds:datastoreItem xmlns:ds="http://schemas.openxmlformats.org/officeDocument/2006/customXml" ds:itemID="{55350262-0985-4C5E-A4D2-E881CF29B296}">
   <ds:schemaRefs>
     <ds:schemaRef ds:uri="http://schemas.openxmlformats.org/officeDocument/2006/bibliography"/>
   </ds:schemaRefs>

</xml_diff>